<commit_message>
Upload 3 - Updated Analysis Report (01-31-2021)
</commit_message>
<xml_diff>
--- a/Analysis Report.docx
+++ b/Analysis Report.docx
@@ -1521,25 +1521,7 @@
           <w:sz w:val="18"/>
           <w:szCs w:val="18"/>
         </w:rPr>
-        <w:t>critical flicker frequency (</w:t>
-      </w:r>
-      <w:proofErr w:type="spellStart"/>
-      <w:r>
-        <w:rPr>
-          <w:rFonts w:asciiTheme="majorBidi" w:hAnsiTheme="majorBidi" w:cstheme="majorBidi"/>
-          <w:sz w:val="18"/>
-          <w:szCs w:val="18"/>
-        </w:rPr>
-        <w:t>cff</w:t>
-      </w:r>
-      <w:proofErr w:type="spellEnd"/>
-      <w:r>
-        <w:rPr>
-          <w:rFonts w:asciiTheme="majorBidi" w:hAnsiTheme="majorBidi" w:cstheme="majorBidi"/>
-          <w:sz w:val="18"/>
-          <w:szCs w:val="18"/>
-        </w:rPr>
-        <w:t>).</w:t>
+        <w:t>critical flicker frequency (cff).</w:t>
       </w:r>
       <w:r>
         <w:rPr>
@@ -1644,43 +1626,7 @@
           <w:sz w:val="18"/>
           <w:szCs w:val="18"/>
         </w:rPr>
-        <w:t xml:space="preserve">For instance, knowing the true mean </w:t>
-      </w:r>
-      <w:proofErr w:type="spellStart"/>
-      <w:r>
-        <w:rPr>
-          <w:rFonts w:asciiTheme="majorBidi" w:hAnsiTheme="majorBidi" w:cstheme="majorBidi"/>
-          <w:sz w:val="18"/>
-          <w:szCs w:val="18"/>
-        </w:rPr>
-        <w:t>cff</w:t>
-      </w:r>
-      <w:proofErr w:type="spellEnd"/>
-      <w:r>
-        <w:rPr>
-          <w:rFonts w:asciiTheme="majorBidi" w:hAnsiTheme="majorBidi" w:cstheme="majorBidi"/>
-          <w:sz w:val="18"/>
-          <w:szCs w:val="18"/>
-        </w:rPr>
-        <w:t xml:space="preserve"> could help companies, that develop electronics such as monitors and TVs, to ensure that their screen flicker frequency is reasonably higher than the true mean </w:t>
-      </w:r>
-      <w:proofErr w:type="spellStart"/>
-      <w:r>
-        <w:rPr>
-          <w:rFonts w:asciiTheme="majorBidi" w:hAnsiTheme="majorBidi" w:cstheme="majorBidi"/>
-          <w:sz w:val="18"/>
-          <w:szCs w:val="18"/>
-        </w:rPr>
-        <w:t>cff</w:t>
-      </w:r>
-      <w:proofErr w:type="spellEnd"/>
-      <w:r>
-        <w:rPr>
-          <w:rFonts w:asciiTheme="majorBidi" w:hAnsiTheme="majorBidi" w:cstheme="majorBidi"/>
-          <w:sz w:val="18"/>
-          <w:szCs w:val="18"/>
-        </w:rPr>
-        <w:t>.</w:t>
+        <w:t>For instance, knowing the true mean cff could help companies, that develop electronics such as monitors and TVs, to ensure that their screen flicker frequency is reasonably higher than the true mean cff.</w:t>
       </w:r>
       <w:r>
         <w:rPr>
@@ -2255,13 +2201,13 @@
         <mc:AlternateContent>
           <mc:Choice Requires="wps">
             <w:drawing>
-              <wp:anchor distT="0" distB="0" distL="114300" distR="114300" simplePos="0" relativeHeight="251659264" behindDoc="0" locked="0" layoutInCell="1" allowOverlap="1" wp14:anchorId="4DE9677C" wp14:editId="14253CA2">
+              <wp:anchor distT="0" distB="0" distL="114300" distR="114300" simplePos="0" relativeHeight="251659264" behindDoc="0" locked="0" layoutInCell="1" allowOverlap="1" wp14:anchorId="4DE9677C" wp14:editId="598DF746">
                 <wp:simplePos x="0" y="0"/>
                 <wp:positionH relativeFrom="margin">
                   <wp:posOffset>180975</wp:posOffset>
                 </wp:positionH>
                 <wp:positionV relativeFrom="page">
-                  <wp:posOffset>6076950</wp:posOffset>
+                  <wp:posOffset>5667375</wp:posOffset>
                 </wp:positionV>
                 <wp:extent cx="3048000" cy="714375"/>
                 <wp:effectExtent l="0" t="0" r="0" b="9525"/>
@@ -2408,7 +2354,7 @@
                 <v:stroke joinstyle="miter"/>
                 <v:path gradientshapeok="t" o:connecttype="rect"/>
               </v:shapetype>
-              <v:shape id="Text Box 3" o:spid="_x0000_s1044" type="#_x0000_t202" style="position:absolute;left:0;text-align:left;margin-left:14.25pt;margin-top:478.5pt;width:240pt;height:56.25pt;z-index:251659264;visibility:visible;mso-wrap-style:square;mso-width-percent:0;mso-height-percent:0;mso-wrap-distance-left:9pt;mso-wrap-distance-top:0;mso-wrap-distance-right:9pt;mso-wrap-distance-bottom:0;mso-position-horizontal:absolute;mso-position-horizontal-relative:margin;mso-position-vertical:absolute;mso-position-vertical-relative:page;mso-width-percent:0;mso-height-percent:0;mso-width-relative:margin;mso-height-relative:margin;v-text-anchor:top" o:gfxdata="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" fillcolor="white [3201]" stroked="f" strokeweight=".5pt">
+              <v:shape id="Text Box 3" o:spid="_x0000_s1044" type="#_x0000_t202" style="position:absolute;left:0;text-align:left;margin-left:14.25pt;margin-top:446.25pt;width:240pt;height:56.25pt;z-index:251659264;visibility:visible;mso-wrap-style:square;mso-width-percent:0;mso-height-percent:0;mso-wrap-distance-left:9pt;mso-wrap-distance-top:0;mso-wrap-distance-right:9pt;mso-wrap-distance-bottom:0;mso-position-horizontal:absolute;mso-position-horizontal-relative:margin;mso-position-vertical:absolute;mso-position-vertical-relative:page;mso-width-percent:0;mso-height-percent:0;mso-width-relative:margin;mso-height-relative:margin;v-text-anchor:top" o:gfxdata="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" fillcolor="white [3201]" stroked="f" strokeweight=".5pt">
                 <v:textbox>
                   <w:txbxContent>
                     <w:p>
@@ -2522,13 +2468,13 @@
         <mc:AlternateContent>
           <mc:Choice Requires="wps">
             <w:drawing>
-              <wp:anchor distT="0" distB="0" distL="114300" distR="114300" simplePos="0" relativeHeight="251662336" behindDoc="0" locked="0" layoutInCell="1" allowOverlap="1" wp14:anchorId="5D5C5EDF" wp14:editId="00C55E50">
+              <wp:anchor distT="0" distB="0" distL="114300" distR="114300" simplePos="0" relativeHeight="251662336" behindDoc="0" locked="0" layoutInCell="1" allowOverlap="1" wp14:anchorId="5D5C5EDF" wp14:editId="0001A119">
                 <wp:simplePos x="0" y="0"/>
                 <wp:positionH relativeFrom="margin">
-                  <wp:align>right</wp:align>
+                  <wp:posOffset>3514725</wp:posOffset>
                 </wp:positionH>
                 <wp:positionV relativeFrom="page">
-                  <wp:posOffset>6076950</wp:posOffset>
+                  <wp:posOffset>5667375</wp:posOffset>
                 </wp:positionV>
                 <wp:extent cx="3343275" cy="704850"/>
                 <wp:effectExtent l="0" t="0" r="0" b="0"/>
@@ -2613,7 +2559,7 @@
           </mc:Choice>
           <mc:Fallback>
             <w:pict>
-              <v:shape w14:anchorId="5D5C5EDF" id="Text Box 5" o:spid="_x0000_s1045" type="#_x0000_t202" style="position:absolute;left:0;text-align:left;margin-left:212.05pt;margin-top:478.5pt;width:263.25pt;height:55.5pt;z-index:251662336;visibility:visible;mso-wrap-style:square;mso-width-percent:0;mso-height-percent:0;mso-wrap-distance-left:9pt;mso-wrap-distance-top:0;mso-wrap-distance-right:9pt;mso-wrap-distance-bottom:0;mso-position-horizontal:right;mso-position-horizontal-relative:margin;mso-position-vertical:absolute;mso-position-vertical-relative:page;mso-width-percent:0;mso-height-percent:0;mso-width-relative:margin;mso-height-relative:margin;v-text-anchor:top" o:gfxdata="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" filled="f" stroked="f" strokeweight=".5pt">
+              <v:shape w14:anchorId="5D5C5EDF" id="Text Box 5" o:spid="_x0000_s1045" type="#_x0000_t202" style="position:absolute;left:0;text-align:left;margin-left:276.75pt;margin-top:446.25pt;width:263.25pt;height:55.5pt;z-index:251662336;visibility:visible;mso-wrap-style:square;mso-width-percent:0;mso-height-percent:0;mso-wrap-distance-left:9pt;mso-wrap-distance-top:0;mso-wrap-distance-right:9pt;mso-wrap-distance-bottom:0;mso-position-horizontal:absolute;mso-position-horizontal-relative:margin;mso-position-vertical:absolute;mso-position-vertical-relative:page;mso-width-percent:0;mso-height-percent:0;mso-width-relative:margin;mso-height-relative:margin;v-text-anchor:top" o:gfxdata="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" filled="f" stroked="f" strokeweight=".5pt">
                 <v:textbox>
                   <w:txbxContent>
                     <w:p>
@@ -2669,13 +2615,13 @@
           <w:szCs w:val="18"/>
         </w:rPr>
         <w:drawing>
-          <wp:anchor distT="0" distB="0" distL="114300" distR="114300" simplePos="0" relativeHeight="251658240" behindDoc="0" locked="0" layoutInCell="1" allowOverlap="1" wp14:anchorId="56B89C35" wp14:editId="162EE377">
+          <wp:anchor distT="0" distB="0" distL="114300" distR="114300" simplePos="0" relativeHeight="251658240" behindDoc="0" locked="0" layoutInCell="1" allowOverlap="1" wp14:anchorId="56B89C35" wp14:editId="4022541D">
             <wp:simplePos x="0" y="0"/>
             <wp:positionH relativeFrom="margin">
               <wp:posOffset>102235</wp:posOffset>
             </wp:positionH>
             <wp:positionV relativeFrom="page">
-              <wp:posOffset>4038600</wp:posOffset>
+              <wp:posOffset>3629025</wp:posOffset>
             </wp:positionV>
             <wp:extent cx="3030855" cy="2026920"/>
             <wp:effectExtent l="0" t="0" r="0" b="0"/>
@@ -2739,16 +2685,16 @@
           <w:szCs w:val="18"/>
         </w:rPr>
         <w:drawing>
-          <wp:anchor distT="0" distB="0" distL="114300" distR="114300" simplePos="0" relativeHeight="251660288" behindDoc="0" locked="0" layoutInCell="1" allowOverlap="1" wp14:anchorId="020A5FA0" wp14:editId="761BE304">
+          <wp:anchor distT="0" distB="0" distL="114300" distR="114300" simplePos="0" relativeHeight="251660288" behindDoc="0" locked="0" layoutInCell="1" allowOverlap="1" wp14:anchorId="020A5FA0" wp14:editId="4B66206C">
             <wp:simplePos x="0" y="0"/>
             <wp:positionH relativeFrom="column">
               <wp:posOffset>3533775</wp:posOffset>
             </wp:positionH>
             <wp:positionV relativeFrom="page">
-              <wp:posOffset>3992880</wp:posOffset>
+              <wp:posOffset>3583305</wp:posOffset>
             </wp:positionV>
             <wp:extent cx="3105150" cy="2074545"/>
-            <wp:effectExtent l="0" t="0" r="0" b="0"/>
+            <wp:effectExtent l="0" t="0" r="0" b="1905"/>
             <wp:wrapThrough wrapText="bothSides">
               <wp:wrapPolygon edited="0">
                 <wp:start x="0" y="0"/>
@@ -2891,7 +2837,10 @@
           <w:szCs w:val="18"/>
         </w:rPr>
       </w:pPr>
-      <w:r>
+    </w:p>
+    <w:p>
+      <w:pPr>
+        <w:jc w:val="both"/>
         <w:rPr>
           <w:rFonts w:asciiTheme="majorBidi" w:hAnsiTheme="majorBidi" w:cstheme="majorBidi"/>
           <w:b/>
@@ -2899,6 +2848,15 @@
           <w:sz w:val="18"/>
           <w:szCs w:val="18"/>
         </w:rPr>
+      </w:pPr>
+      <w:r>
+        <w:rPr>
+          <w:rFonts w:asciiTheme="majorBidi" w:hAnsiTheme="majorBidi" w:cstheme="majorBidi"/>
+          <w:b/>
+          <w:bCs/>
+          <w:sz w:val="18"/>
+          <w:szCs w:val="18"/>
+        </w:rPr>
         <w:t>Conclusion</w:t>
       </w:r>
     </w:p>
@@ -2941,25 +2899,7 @@
           <w:sz w:val="18"/>
           <w:szCs w:val="18"/>
         </w:rPr>
-        <w:t xml:space="preserve">is that the true mean </w:t>
-      </w:r>
-      <w:proofErr w:type="spellStart"/>
-      <w:r>
-        <w:rPr>
-          <w:rFonts w:asciiTheme="majorBidi" w:hAnsiTheme="majorBidi" w:cstheme="majorBidi"/>
-          <w:sz w:val="18"/>
-          <w:szCs w:val="18"/>
-        </w:rPr>
-        <w:t>cff</w:t>
-      </w:r>
-      <w:proofErr w:type="spellEnd"/>
-      <w:r>
-        <w:rPr>
-          <w:rFonts w:asciiTheme="majorBidi" w:hAnsiTheme="majorBidi" w:cstheme="majorBidi"/>
-          <w:sz w:val="18"/>
-          <w:szCs w:val="18"/>
-        </w:rPr>
-        <w:t xml:space="preserve"> for the three iris colors is the same</w:t>
+        <w:t>is that the true mean cff for the three iris colors is the same</w:t>
       </w:r>
       <w:r>
         <w:rPr>
@@ -2975,18 +2915,8 @@
           <w:sz w:val="18"/>
           <w:szCs w:val="18"/>
         </w:rPr>
-        <w:t xml:space="preserve"> The alternate hypothesis is that at least two of the true mean </w:t>
-      </w:r>
-      <w:proofErr w:type="spellStart"/>
-      <w:r>
-        <w:rPr>
-          <w:rFonts w:asciiTheme="majorBidi" w:hAnsiTheme="majorBidi" w:cstheme="majorBidi"/>
-          <w:sz w:val="18"/>
-          <w:szCs w:val="18"/>
-        </w:rPr>
-        <w:t>cff</w:t>
-      </w:r>
-      <w:proofErr w:type="spellEnd"/>
+        <w:t xml:space="preserve"> The alternate hypothesis is that at least two of the true mean cff</w:t>
+      </w:r>
       <w:r>
         <w:rPr>
           <w:rFonts w:asciiTheme="majorBidi" w:hAnsiTheme="majorBidi" w:cstheme="majorBidi"/>
@@ -3199,25 +3129,7 @@
           <w:sz w:val="18"/>
           <w:szCs w:val="18"/>
         </w:rPr>
-        <w:t xml:space="preserve">there is strong evidence in support of the claim that at least two of the true mean </w:t>
-      </w:r>
-      <w:proofErr w:type="spellStart"/>
-      <w:r>
-        <w:rPr>
-          <w:rFonts w:asciiTheme="majorBidi" w:hAnsiTheme="majorBidi" w:cstheme="majorBidi"/>
-          <w:sz w:val="18"/>
-          <w:szCs w:val="18"/>
-        </w:rPr>
-        <w:t>cff</w:t>
-      </w:r>
-      <w:proofErr w:type="spellEnd"/>
-      <w:r>
-        <w:rPr>
-          <w:rFonts w:asciiTheme="majorBidi" w:hAnsiTheme="majorBidi" w:cstheme="majorBidi"/>
-          <w:sz w:val="18"/>
-          <w:szCs w:val="18"/>
-        </w:rPr>
-        <w:t xml:space="preserve"> ‘s is different</w:t>
+        <w:t>there is strong evidence in support of the claim that at least two of the true mean cff ‘s is different</w:t>
       </w:r>
       <w:r>
         <w:rPr>
@@ -3391,25 +3303,7 @@
           <w:sz w:val="18"/>
           <w:szCs w:val="18"/>
         </w:rPr>
-        <w:t xml:space="preserve">post hoc test, it can be concluded that there is strong evidence to support the claim that the true mean </w:t>
-      </w:r>
-      <w:proofErr w:type="spellStart"/>
-      <w:r>
-        <w:rPr>
-          <w:rFonts w:asciiTheme="majorBidi" w:hAnsiTheme="majorBidi" w:cstheme="majorBidi"/>
-          <w:sz w:val="18"/>
-          <w:szCs w:val="18"/>
-        </w:rPr>
-        <w:t>cff’s</w:t>
-      </w:r>
-      <w:proofErr w:type="spellEnd"/>
-      <w:r>
-        <w:rPr>
-          <w:rFonts w:asciiTheme="majorBidi" w:hAnsiTheme="majorBidi" w:cstheme="majorBidi"/>
-          <w:sz w:val="18"/>
-          <w:szCs w:val="18"/>
-        </w:rPr>
-        <w:t xml:space="preserve"> are different for brown iris and blue iris.</w:t>
+        <w:t>post hoc test, it can be concluded that there is strong evidence to support the claim that the true mean cff’s are different for brown iris and blue iris.</w:t>
       </w:r>
     </w:p>
     <w:sectPr>
@@ -6453,6 +6347,7 @@
     <w:rsid w:val="00B16E1F"/>
     <w:rsid w:val="00C371EA"/>
     <w:rsid w:val="00C90854"/>
+    <w:rsid w:val="00E00A80"/>
     <w:rsid w:val="00ED62C6"/>
     <w:rsid w:val="00F14563"/>
     <w:rsid w:val="00FA0BA9"/>

</xml_diff>